<commit_message>
Update projetct and doc.
</commit_message>
<xml_diff>
--- a/Apresentação e Descrição do Projeto.docx
+++ b/Apresentação e Descrição do Projeto.docx
@@ -115,20 +115,19 @@
           <w:rFonts w:asciiTheme="majorHAnsi" w:hAnsiTheme="majorHAnsi"/>
         </w:rPr>
       </w:pPr>
-    </w:p>
-    <w:p>
-      <w:pPr>
-        <w:jc w:val="center"/>
-        <w:rPr>
-          <w:rFonts w:asciiTheme="majorHAnsi" w:hAnsiTheme="majorHAnsi"/>
-        </w:rPr>
-      </w:pPr>
       <w:r>
         <w:rPr>
           <w:rFonts w:asciiTheme="majorHAnsi" w:hAnsiTheme="majorHAnsi"/>
         </w:rPr>
         <w:t>Julho / 2016</w:t>
       </w:r>
+    </w:p>
+    <w:p>
+      <w:pPr>
+        <w:rPr>
+          <w:rFonts w:asciiTheme="majorHAnsi" w:hAnsiTheme="majorHAnsi"/>
+        </w:rPr>
+      </w:pPr>
     </w:p>
     <w:p>
       <w:pPr>
@@ -162,294 +161,162 @@
     </w:p>
     <w:p>
       <w:pPr>
-        <w:rPr>
-          <w:rFonts w:asciiTheme="majorHAnsi" w:hAnsiTheme="majorHAnsi"/>
-        </w:rPr>
-      </w:pPr>
-      <w:r>
-        <w:rPr>
-          <w:rFonts w:asciiTheme="majorHAnsi" w:hAnsiTheme="majorHAnsi"/>
-        </w:rPr>
+        <w:pStyle w:val="Estilo1"/>
+      </w:pPr>
+      <w:r>
         <w:t>Em visualização volumétrica, função de transferência é o nome dado ao mapeamento feito entre dado</w:t>
       </w:r>
       <w:r>
-        <w:rPr>
-          <w:rFonts w:asciiTheme="majorHAnsi" w:hAnsiTheme="majorHAnsi"/>
-        </w:rPr>
         <w:t>s do volume</w:t>
       </w:r>
       <w:r>
-        <w:rPr>
-          <w:rFonts w:asciiTheme="majorHAnsi" w:hAnsiTheme="majorHAnsi"/>
-        </w:rPr>
         <w:t xml:space="preserve"> e atributos ópticos, como cor e opacidade.</w:t>
       </w:r>
       <w:r>
-        <w:rPr>
-          <w:rFonts w:asciiTheme="majorHAnsi" w:hAnsiTheme="majorHAnsi"/>
-        </w:rPr>
         <w:t xml:space="preserve"> Esse mapeamento permite destacar regiões de interesse, gerando uma visualização mais clara do volume. </w:t>
       </w:r>
       <w:r>
-        <w:rPr>
-          <w:rFonts w:asciiTheme="majorHAnsi" w:hAnsiTheme="majorHAnsi"/>
-        </w:rPr>
         <w:t xml:space="preserve"> No entanto, a obtenção manual de uma boa função de transferência exige o conhecimento de como os dados variam no volume e paciência, já que esse método é consistido basicamente de tentativa e erro.</w:t>
       </w:r>
     </w:p>
     <w:p>
       <w:pPr>
-        <w:rPr>
-          <w:rFonts w:asciiTheme="majorHAnsi" w:hAnsiTheme="majorHAnsi"/>
-        </w:rPr>
-      </w:pPr>
-      <w:r>
-        <w:rPr>
-          <w:rFonts w:asciiTheme="majorHAnsi" w:hAnsiTheme="majorHAnsi"/>
-        </w:rPr>
+        <w:pStyle w:val="Estilo1"/>
+      </w:pPr>
+      <w:r>
         <w:t xml:space="preserve">Tendo em vista </w:t>
       </w:r>
       <w:r>
-        <w:rPr>
-          <w:rFonts w:asciiTheme="majorHAnsi" w:hAnsiTheme="majorHAnsi"/>
-        </w:rPr>
         <w:t xml:space="preserve">a necessidade de gerar funções de transferência para a dissertação do mestrado e </w:t>
       </w:r>
       <w:r>
-        <w:rPr>
-          <w:rFonts w:asciiTheme="majorHAnsi" w:hAnsiTheme="majorHAnsi"/>
-        </w:rPr>
         <w:t>a dificuldade</w:t>
       </w:r>
       <w:r>
-        <w:rPr>
-          <w:rFonts w:asciiTheme="majorHAnsi" w:hAnsiTheme="majorHAnsi"/>
-        </w:rPr>
         <w:t xml:space="preserve"> natural de realizar esta tarefa manualmente, </w:t>
       </w:r>
       <w:r>
-        <w:rPr>
-          <w:rFonts w:asciiTheme="majorHAnsi" w:hAnsiTheme="majorHAnsi"/>
-        </w:rPr>
         <w:t>optou-se po</w:t>
       </w:r>
       <w:r>
-        <w:rPr>
-          <w:rFonts w:asciiTheme="majorHAnsi" w:hAnsiTheme="majorHAnsi"/>
-        </w:rPr>
         <w:t>r implementar um</w:t>
       </w:r>
       <w:r>
-        <w:rPr>
-          <w:rFonts w:asciiTheme="majorHAnsi" w:hAnsiTheme="majorHAnsi"/>
-        </w:rPr>
         <w:t xml:space="preserve"> método de geração automática de funções de transferência </w:t>
       </w:r>
       <w:r>
-        <w:rPr>
-          <w:rFonts w:asciiTheme="majorHAnsi" w:hAnsiTheme="majorHAnsi"/>
-        </w:rPr>
         <w:t xml:space="preserve">como projeto final de programação. </w:t>
       </w:r>
       <w:r>
-        <w:rPr>
-          <w:rFonts w:asciiTheme="majorHAnsi" w:hAnsiTheme="majorHAnsi"/>
-        </w:rPr>
         <w:t xml:space="preserve">Como a </w:t>
       </w:r>
       <w:proofErr w:type="spellStart"/>
       <w:r>
-        <w:rPr>
-          <w:rFonts w:asciiTheme="majorHAnsi" w:hAnsiTheme="majorHAnsi"/>
-        </w:rPr>
         <w:t>renderização</w:t>
       </w:r>
       <w:proofErr w:type="spellEnd"/>
       <w:r>
-        <w:rPr>
-          <w:rFonts w:asciiTheme="majorHAnsi" w:hAnsiTheme="majorHAnsi"/>
-        </w:rPr>
         <w:t xml:space="preserve"> de volumes é por si só uma outra área de estudo, o projeto será integrado a um visualizador volumétrico</w:t>
       </w:r>
       <w:r>
-        <w:rPr>
-          <w:rFonts w:asciiTheme="majorHAnsi" w:hAnsiTheme="majorHAnsi"/>
-        </w:rPr>
         <w:t xml:space="preserve"> a parte,</w:t>
       </w:r>
       <w:r>
-        <w:rPr>
-          <w:rFonts w:asciiTheme="majorHAnsi" w:hAnsiTheme="majorHAnsi"/>
-        </w:rPr>
         <w:t xml:space="preserve"> de código a</w:t>
       </w:r>
       <w:r>
-        <w:rPr>
-          <w:rFonts w:asciiTheme="majorHAnsi" w:hAnsiTheme="majorHAnsi"/>
-        </w:rPr>
         <w:t>berto</w:t>
       </w:r>
       <w:r>
-        <w:rPr>
-          <w:rFonts w:asciiTheme="majorHAnsi" w:hAnsiTheme="majorHAnsi"/>
-        </w:rPr>
         <w:t xml:space="preserve">. </w:t>
       </w:r>
       <w:r>
-        <w:rPr>
-          <w:rFonts w:asciiTheme="majorHAnsi" w:hAnsiTheme="majorHAnsi"/>
-        </w:rPr>
         <w:t>Desta forma, não só o projeto está altamente alinhado à dissertação, como também será útil para os usuários do visualizador ao qual será integrado.</w:t>
       </w:r>
     </w:p>
     <w:p>
       <w:pPr>
-        <w:rPr>
-          <w:rFonts w:asciiTheme="majorHAnsi" w:hAnsiTheme="majorHAnsi"/>
-        </w:rPr>
-      </w:pPr>
-      <w:r>
-        <w:rPr>
-          <w:rFonts w:asciiTheme="majorHAnsi" w:hAnsiTheme="majorHAnsi"/>
-        </w:rPr>
+        <w:pStyle w:val="Estilo1"/>
+      </w:pPr>
+      <w:r>
         <w:t>O projeto fará uso do método de geração automática descrito no artigo “</w:t>
       </w:r>
       <w:proofErr w:type="spellStart"/>
       <w:r>
-        <w:rPr>
-          <w:rFonts w:asciiTheme="majorHAnsi" w:hAnsiTheme="majorHAnsi"/>
-        </w:rPr>
         <w:t>Semi-automatic</w:t>
       </w:r>
       <w:proofErr w:type="spellEnd"/>
       <w:r>
-        <w:rPr>
-          <w:rFonts w:asciiTheme="majorHAnsi" w:hAnsiTheme="majorHAnsi"/>
-        </w:rPr>
         <w:t xml:space="preserve"> </w:t>
       </w:r>
       <w:proofErr w:type="spellStart"/>
       <w:r>
-        <w:rPr>
-          <w:rFonts w:asciiTheme="majorHAnsi" w:hAnsiTheme="majorHAnsi"/>
-        </w:rPr>
         <w:t>Generation</w:t>
       </w:r>
       <w:proofErr w:type="spellEnd"/>
       <w:r>
-        <w:rPr>
-          <w:rFonts w:asciiTheme="majorHAnsi" w:hAnsiTheme="majorHAnsi"/>
-        </w:rPr>
         <w:t xml:space="preserve"> </w:t>
       </w:r>
       <w:proofErr w:type="spellStart"/>
       <w:r>
-        <w:rPr>
-          <w:rFonts w:asciiTheme="majorHAnsi" w:hAnsiTheme="majorHAnsi"/>
-        </w:rPr>
         <w:t>of</w:t>
       </w:r>
       <w:proofErr w:type="spellEnd"/>
       <w:r>
-        <w:rPr>
-          <w:rFonts w:asciiTheme="majorHAnsi" w:hAnsiTheme="majorHAnsi"/>
-        </w:rPr>
         <w:t xml:space="preserve"> </w:t>
       </w:r>
       <w:proofErr w:type="spellStart"/>
       <w:r>
-        <w:rPr>
-          <w:rFonts w:asciiTheme="majorHAnsi" w:hAnsiTheme="majorHAnsi"/>
-        </w:rPr>
         <w:t>Transfer</w:t>
       </w:r>
       <w:proofErr w:type="spellEnd"/>
       <w:r>
-        <w:rPr>
-          <w:rFonts w:asciiTheme="majorHAnsi" w:hAnsiTheme="majorHAnsi"/>
-        </w:rPr>
         <w:t xml:space="preserve"> </w:t>
       </w:r>
       <w:proofErr w:type="spellStart"/>
       <w:r>
-        <w:rPr>
-          <w:rFonts w:asciiTheme="majorHAnsi" w:hAnsiTheme="majorHAnsi"/>
-        </w:rPr>
         <w:t>Functions</w:t>
       </w:r>
       <w:proofErr w:type="spellEnd"/>
       <w:r>
-        <w:rPr>
-          <w:rFonts w:asciiTheme="majorHAnsi" w:hAnsiTheme="majorHAnsi"/>
-        </w:rPr>
         <w:t xml:space="preserve"> for </w:t>
       </w:r>
       <w:proofErr w:type="spellStart"/>
       <w:r>
-        <w:rPr>
-          <w:rFonts w:asciiTheme="majorHAnsi" w:hAnsiTheme="majorHAnsi"/>
-        </w:rPr>
         <w:t>Direct</w:t>
       </w:r>
       <w:proofErr w:type="spellEnd"/>
       <w:r>
-        <w:rPr>
-          <w:rFonts w:asciiTheme="majorHAnsi" w:hAnsiTheme="majorHAnsi"/>
-        </w:rPr>
         <w:t xml:space="preserve"> Volume </w:t>
       </w:r>
       <w:proofErr w:type="spellStart"/>
       <w:r>
-        <w:rPr>
-          <w:rFonts w:asciiTheme="majorHAnsi" w:hAnsiTheme="majorHAnsi"/>
-        </w:rPr>
         <w:t>Rendering</w:t>
       </w:r>
       <w:proofErr w:type="spellEnd"/>
       <w:r>
-        <w:rPr>
-          <w:rFonts w:asciiTheme="majorHAnsi" w:hAnsiTheme="majorHAnsi"/>
-        </w:rPr>
         <w:t xml:space="preserve">”, </w:t>
       </w:r>
       <w:proofErr w:type="spellStart"/>
       <w:r>
-        <w:rPr>
-          <w:rFonts w:asciiTheme="majorHAnsi" w:hAnsiTheme="majorHAnsi"/>
-        </w:rPr>
         <w:t>Kindlmann</w:t>
       </w:r>
       <w:proofErr w:type="spellEnd"/>
       <w:r>
-        <w:rPr>
-          <w:rFonts w:asciiTheme="majorHAnsi" w:hAnsiTheme="majorHAnsi"/>
-        </w:rPr>
         <w:t xml:space="preserve"> e </w:t>
       </w:r>
       <w:proofErr w:type="spellStart"/>
       <w:r>
-        <w:rPr>
-          <w:rFonts w:asciiTheme="majorHAnsi" w:hAnsiTheme="majorHAnsi"/>
-        </w:rPr>
         <w:t>Durkin</w:t>
       </w:r>
       <w:proofErr w:type="spellEnd"/>
       <w:r>
-        <w:rPr>
-          <w:rFonts w:asciiTheme="majorHAnsi" w:hAnsiTheme="majorHAnsi"/>
-        </w:rPr>
         <w:t>, 1998.</w:t>
       </w:r>
       <w:r>
-        <w:rPr>
-          <w:rFonts w:asciiTheme="majorHAnsi" w:hAnsiTheme="majorHAnsi"/>
-        </w:rPr>
         <w:t xml:space="preserve"> Portanto, </w:t>
       </w:r>
       <w:r>
-        <w:rPr>
-          <w:rFonts w:asciiTheme="majorHAnsi" w:hAnsiTheme="majorHAnsi"/>
-        </w:rPr>
         <w:t>os resultados serão validados pelo uso de volumes utilizados no artigo citado.</w:t>
       </w:r>
     </w:p>
@@ -711,6 +578,7 @@
           <w:ilvl w:val="1"/>
           <w:numId w:val="3"/>
         </w:numPr>
+        <w:spacing w:after="0"/>
         <w:rPr>
           <w:rFonts w:asciiTheme="majorHAnsi" w:hAnsiTheme="majorHAnsi"/>
         </w:rPr>
@@ -738,6 +606,7 @@
     </w:p>
     <w:p>
       <w:pPr>
+        <w:spacing w:after="0"/>
         <w:ind w:left="2557" w:firstLine="275"/>
         <w:rPr>
           <w:rFonts w:asciiTheme="majorHAnsi" w:hAnsiTheme="majorHAnsi"/>
@@ -748,6 +617,39 @@
           <w:rFonts w:asciiTheme="majorHAnsi" w:hAnsiTheme="majorHAnsi" w:cs="Cambria Math"/>
         </w:rPr>
         <w:t>⋮</w:t>
+      </w:r>
+    </w:p>
+    <w:p>
+      <w:pPr>
+        <w:pStyle w:val="PargrafodaLista"/>
+        <w:numPr>
+          <w:ilvl w:val="1"/>
+          <w:numId w:val="3"/>
+        </w:numPr>
+        <w:spacing w:before="0" w:line="360" w:lineRule="auto"/>
+        <w:rPr>
+          <w:rFonts w:asciiTheme="majorHAnsi" w:hAnsiTheme="majorHAnsi"/>
+        </w:rPr>
+      </w:pPr>
+      <w:r>
+        <w:rPr>
+          <w:rFonts w:asciiTheme="majorHAnsi" w:hAnsiTheme="majorHAnsi"/>
+        </w:rPr>
+        <w:t>&lt;</w:t>
+      </w:r>
+      <w:proofErr w:type="gramStart"/>
+      <w:r>
+        <w:rPr>
+          <w:rFonts w:asciiTheme="majorHAnsi" w:hAnsiTheme="majorHAnsi"/>
+        </w:rPr>
+        <w:t>último</w:t>
+      </w:r>
+      <w:proofErr w:type="gramEnd"/>
+      <w:r>
+        <w:rPr>
+          <w:rFonts w:asciiTheme="majorHAnsi" w:hAnsiTheme="majorHAnsi"/>
+        </w:rPr>
+        <w:t xml:space="preserve"> atributo de cor&gt;</w:t>
       </w:r>
     </w:p>
     <w:p>
@@ -773,14 +675,14 @@
         <w:rPr>
           <w:rFonts w:asciiTheme="majorHAnsi" w:hAnsiTheme="majorHAnsi"/>
         </w:rPr>
-        <w:t>último</w:t>
+        <w:t>quantidade</w:t>
       </w:r>
       <w:proofErr w:type="gramEnd"/>
       <w:r>
         <w:rPr>
           <w:rFonts w:asciiTheme="majorHAnsi" w:hAnsiTheme="majorHAnsi"/>
         </w:rPr>
-        <w:t xml:space="preserve"> atributo de cor&gt;</w:t>
+        <w:t xml:space="preserve"> de atributos de opacidade&gt;</w:t>
       </w:r>
     </w:p>
     <w:p>
@@ -790,7 +692,7 @@
           <w:ilvl w:val="1"/>
           <w:numId w:val="3"/>
         </w:numPr>
-        <w:spacing w:line="360" w:lineRule="auto"/>
+        <w:spacing w:after="0"/>
         <w:rPr>
           <w:rFonts w:asciiTheme="majorHAnsi" w:hAnsiTheme="majorHAnsi"/>
         </w:rPr>
@@ -806,14 +708,29 @@
         <w:rPr>
           <w:rFonts w:asciiTheme="majorHAnsi" w:hAnsiTheme="majorHAnsi"/>
         </w:rPr>
-        <w:t>quantidade</w:t>
+        <w:t>primeiro</w:t>
       </w:r>
       <w:proofErr w:type="gramEnd"/>
       <w:r>
         <w:rPr>
           <w:rFonts w:asciiTheme="majorHAnsi" w:hAnsiTheme="majorHAnsi"/>
         </w:rPr>
-        <w:t xml:space="preserve"> de atributos de opacidade&gt;</w:t>
+        <w:t xml:space="preserve"> atributo de opacidade &gt;</w:t>
+      </w:r>
+    </w:p>
+    <w:p>
+      <w:pPr>
+        <w:spacing w:after="0"/>
+        <w:ind w:left="2557" w:firstLine="275"/>
+        <w:rPr>
+          <w:rFonts w:asciiTheme="majorHAnsi" w:hAnsiTheme="majorHAnsi"/>
+        </w:rPr>
+      </w:pPr>
+      <w:r>
+        <w:rPr>
+          <w:rFonts w:asciiTheme="majorHAnsi" w:hAnsiTheme="majorHAnsi" w:cs="Cambria Math"/>
+        </w:rPr>
+        <w:t>⋮</w:t>
       </w:r>
     </w:p>
     <w:p>
@@ -823,53 +740,7 @@
           <w:ilvl w:val="1"/>
           <w:numId w:val="3"/>
         </w:numPr>
-        <w:rPr>
-          <w:rFonts w:asciiTheme="majorHAnsi" w:hAnsiTheme="majorHAnsi"/>
-        </w:rPr>
-      </w:pPr>
-      <w:r>
-        <w:rPr>
-          <w:rFonts w:asciiTheme="majorHAnsi" w:hAnsiTheme="majorHAnsi"/>
-        </w:rPr>
-        <w:t>&lt;</w:t>
-      </w:r>
-      <w:proofErr w:type="gramStart"/>
-      <w:r>
-        <w:rPr>
-          <w:rFonts w:asciiTheme="majorHAnsi" w:hAnsiTheme="majorHAnsi"/>
-        </w:rPr>
-        <w:t>primeiro</w:t>
-      </w:r>
-      <w:proofErr w:type="gramEnd"/>
-      <w:r>
-        <w:rPr>
-          <w:rFonts w:asciiTheme="majorHAnsi" w:hAnsiTheme="majorHAnsi"/>
-        </w:rPr>
-        <w:t xml:space="preserve"> atributo de opacidade &gt;</w:t>
-      </w:r>
-    </w:p>
-    <w:p>
-      <w:pPr>
-        <w:ind w:left="2557" w:firstLine="275"/>
-        <w:rPr>
-          <w:rFonts w:asciiTheme="majorHAnsi" w:hAnsiTheme="majorHAnsi"/>
-        </w:rPr>
-      </w:pPr>
-      <w:r>
-        <w:rPr>
-          <w:rFonts w:asciiTheme="majorHAnsi" w:hAnsiTheme="majorHAnsi" w:cs="Cambria Math"/>
-        </w:rPr>
-        <w:t>⋮</w:t>
-      </w:r>
-    </w:p>
-    <w:p>
-      <w:pPr>
-        <w:pStyle w:val="PargrafodaLista"/>
-        <w:numPr>
-          <w:ilvl w:val="1"/>
-          <w:numId w:val="3"/>
-        </w:numPr>
-        <w:spacing w:line="360" w:lineRule="auto"/>
+        <w:spacing w:before="0" w:line="480" w:lineRule="auto"/>
         <w:rPr>
           <w:rFonts w:asciiTheme="majorHAnsi" w:hAnsiTheme="majorHAnsi"/>
         </w:rPr>
@@ -1041,35 +912,15 @@
     </w:p>
     <w:p>
       <w:pPr>
-        <w:ind w:left="426" w:firstLine="0"/>
-        <w:rPr>
-          <w:rFonts w:asciiTheme="majorHAnsi" w:hAnsiTheme="majorHAnsi"/>
-          <w:sz w:val="28"/>
-          <w:szCs w:val="28"/>
-        </w:rPr>
-      </w:pPr>
-      <w:r>
-        <w:rPr>
-          <w:rFonts w:asciiTheme="majorHAnsi" w:hAnsiTheme="majorHAnsi"/>
-          <w:sz w:val="28"/>
-          <w:szCs w:val="28"/>
-        </w:rPr>
+        <w:pStyle w:val="Estilo1"/>
+      </w:pPr>
+      <w:r>
         <w:t>Para a realização deste projeto, foi decidido utilizar o Visual Studio como ambiente de desenvolvimento e C++ como linguagem de programação. O programa é constit</w:t>
       </w:r>
       <w:r>
-        <w:rPr>
-          <w:rFonts w:asciiTheme="majorHAnsi" w:hAnsiTheme="majorHAnsi"/>
-          <w:sz w:val="28"/>
-          <w:szCs w:val="28"/>
-        </w:rPr>
         <w:t>uído de três projetos internos a</w:t>
       </w:r>
       <w:r>
-        <w:rPr>
-          <w:rFonts w:asciiTheme="majorHAnsi" w:hAnsiTheme="majorHAnsi"/>
-          <w:sz w:val="28"/>
-          <w:szCs w:val="28"/>
-        </w:rPr>
         <w:t xml:space="preserve"> uma só solução do Visual Studio:</w:t>
       </w:r>
     </w:p>
@@ -1080,26 +931,16 @@
           <w:ilvl w:val="0"/>
           <w:numId w:val="4"/>
         </w:numPr>
-        <w:rPr>
-          <w:rFonts w:asciiTheme="majorHAnsi" w:hAnsiTheme="majorHAnsi"/>
-          <w:sz w:val="28"/>
-          <w:szCs w:val="28"/>
-        </w:rPr>
-      </w:pPr>
-      <w:r>
-        <w:rPr>
-          <w:rFonts w:asciiTheme="majorHAnsi" w:hAnsiTheme="majorHAnsi"/>
-          <w:sz w:val="28"/>
-          <w:szCs w:val="28"/>
-        </w:rPr>
-        <w:t>“</w:t>
-      </w:r>
+        <w:ind w:left="1145" w:hanging="357"/>
+        <w:contextualSpacing w:val="0"/>
+        <w:rPr>
+          <w:rFonts w:asciiTheme="majorHAnsi" w:hAnsiTheme="majorHAnsi"/>
+        </w:rPr>
+      </w:pPr>
       <w:proofErr w:type="spellStart"/>
       <w:r>
         <w:rPr>
           <w:rFonts w:asciiTheme="majorHAnsi" w:hAnsiTheme="majorHAnsi"/>
-          <w:sz w:val="28"/>
-          <w:szCs w:val="28"/>
         </w:rPr>
         <w:t>ATFGeneratorApp</w:t>
       </w:r>
@@ -1107,24 +948,12 @@
       <w:r>
         <w:rPr>
           <w:rFonts w:asciiTheme="majorHAnsi" w:hAnsiTheme="majorHAnsi"/>
-          <w:sz w:val="28"/>
-          <w:szCs w:val="28"/>
-        </w:rPr>
-        <w:t>”</w:t>
-      </w:r>
-      <w:r>
-        <w:rPr>
-          <w:rFonts w:asciiTheme="majorHAnsi" w:hAnsiTheme="majorHAnsi"/>
-          <w:sz w:val="28"/>
-          <w:szCs w:val="28"/>
         </w:rPr>
         <w:t xml:space="preserve"> – Projeto de aplicação em console</w:t>
       </w:r>
       <w:r>
         <w:rPr>
           <w:rFonts w:asciiTheme="majorHAnsi" w:hAnsiTheme="majorHAnsi"/>
-          <w:sz w:val="28"/>
-          <w:szCs w:val="28"/>
         </w:rPr>
         <w:t>. Contém código do visualizador volumétrico e o código desenvolvido neste projeto.</w:t>
       </w:r>
@@ -1136,51 +965,23 @@
           <w:ilvl w:val="0"/>
           <w:numId w:val="4"/>
         </w:numPr>
-        <w:rPr>
-          <w:rFonts w:asciiTheme="majorHAnsi" w:hAnsiTheme="majorHAnsi"/>
-          <w:sz w:val="28"/>
-          <w:szCs w:val="28"/>
-        </w:rPr>
-      </w:pPr>
-      <w:r>
-        <w:rPr>
-          <w:rFonts w:asciiTheme="majorHAnsi" w:hAnsiTheme="majorHAnsi"/>
-          <w:sz w:val="28"/>
-          <w:szCs w:val="28"/>
-        </w:rPr>
-        <w:t>“</w:t>
-      </w:r>
+        <w:ind w:left="1145" w:hanging="357"/>
+        <w:contextualSpacing w:val="0"/>
+        <w:rPr>
+          <w:rFonts w:asciiTheme="majorHAnsi" w:hAnsiTheme="majorHAnsi"/>
+        </w:rPr>
+      </w:pPr>
       <w:proofErr w:type="spellStart"/>
       <w:r>
         <w:rPr>
           <w:rFonts w:asciiTheme="majorHAnsi" w:hAnsiTheme="majorHAnsi"/>
-          <w:sz w:val="28"/>
-          <w:szCs w:val="28"/>
-        </w:rPr>
-        <w:t>ATFGenerator</w:t>
-      </w:r>
-      <w:r>
-        <w:rPr>
-          <w:rFonts w:asciiTheme="majorHAnsi" w:hAnsiTheme="majorHAnsi"/>
-          <w:sz w:val="28"/>
-          <w:szCs w:val="28"/>
-        </w:rPr>
-        <w:t>Lib</w:t>
+        </w:rPr>
+        <w:t>ATFGeneratorLib</w:t>
       </w:r>
       <w:proofErr w:type="spellEnd"/>
       <w:r>
         <w:rPr>
           <w:rFonts w:asciiTheme="majorHAnsi" w:hAnsiTheme="majorHAnsi"/>
-          <w:sz w:val="28"/>
-          <w:szCs w:val="28"/>
-        </w:rPr>
-        <w:t>”</w:t>
-      </w:r>
-      <w:r>
-        <w:rPr>
-          <w:rFonts w:asciiTheme="majorHAnsi" w:hAnsiTheme="majorHAnsi"/>
-          <w:sz w:val="28"/>
-          <w:szCs w:val="28"/>
         </w:rPr>
         <w:t xml:space="preserve"> – Projeto de biblioteca estática. O diretório deste projeto é o mesmo do projeto de aplicação. Assim, o mesmo código é compilado em uma biblioteca, para ser usado pelo projeto de testes.</w:t>
       </w:r>
@@ -1192,84 +993,69 @@
           <w:ilvl w:val="0"/>
           <w:numId w:val="4"/>
         </w:numPr>
+        <w:ind w:left="1145" w:hanging="357"/>
+        <w:contextualSpacing w:val="0"/>
+        <w:rPr>
+          <w:rFonts w:asciiTheme="majorHAnsi" w:hAnsiTheme="majorHAnsi"/>
+        </w:rPr>
+      </w:pPr>
+      <w:proofErr w:type="spellStart"/>
+      <w:r>
+        <w:rPr>
+          <w:rFonts w:asciiTheme="majorHAnsi" w:hAnsiTheme="majorHAnsi"/>
+        </w:rPr>
+        <w:t>ATFGeneratorTest</w:t>
+      </w:r>
+      <w:proofErr w:type="spellEnd"/>
+      <w:r>
+        <w:rPr>
+          <w:rFonts w:asciiTheme="majorHAnsi" w:hAnsiTheme="majorHAnsi"/>
+        </w:rPr>
+        <w:t xml:space="preserve"> – Projeto de testes em console. Contém todos os casos de teste separados por módulo. Cada módulo possui um arquivo de teste.</w:t>
+      </w:r>
+    </w:p>
+    <w:p>
+      <w:pPr>
+        <w:ind w:left="426" w:firstLine="0"/>
         <w:rPr>
           <w:rFonts w:asciiTheme="majorHAnsi" w:hAnsiTheme="majorHAnsi"/>
           <w:sz w:val="28"/>
           <w:szCs w:val="28"/>
         </w:rPr>
       </w:pPr>
-      <w:r>
-        <w:rPr>
-          <w:rFonts w:asciiTheme="majorHAnsi" w:hAnsiTheme="majorHAnsi"/>
-          <w:sz w:val="28"/>
-          <w:szCs w:val="28"/>
-        </w:rPr>
-        <w:t>“</w:t>
+    </w:p>
+    <w:p>
+      <w:pPr>
+        <w:pStyle w:val="Estilo1"/>
+      </w:pPr>
+      <w:r>
+        <w:t xml:space="preserve">Na pasta raiz do projeto encontram-se, além deste documento, o manual do usuário, arquivos da solução do Visual Studio e 5 pastas: </w:t>
       </w:r>
       <w:proofErr w:type="spellStart"/>
       <w:r>
-        <w:rPr>
-          <w:rFonts w:asciiTheme="majorHAnsi" w:hAnsiTheme="majorHAnsi"/>
-          <w:sz w:val="28"/>
-          <w:szCs w:val="28"/>
-        </w:rPr>
         <w:t>ATFGenerator</w:t>
       </w:r>
-      <w:r>
-        <w:rPr>
-          <w:rFonts w:asciiTheme="majorHAnsi" w:hAnsiTheme="majorHAnsi"/>
-          <w:sz w:val="28"/>
-          <w:szCs w:val="28"/>
-        </w:rPr>
-        <w:t>Test</w:t>
-      </w:r>
       <w:proofErr w:type="spellEnd"/>
       <w:r>
-        <w:rPr>
-          <w:rFonts w:asciiTheme="majorHAnsi" w:hAnsiTheme="majorHAnsi"/>
-          <w:sz w:val="28"/>
-          <w:szCs w:val="28"/>
-        </w:rPr>
-        <w:t>”</w:t>
-      </w:r>
-      <w:r>
-        <w:rPr>
-          <w:rFonts w:asciiTheme="majorHAnsi" w:hAnsiTheme="majorHAnsi"/>
-          <w:sz w:val="28"/>
-          <w:szCs w:val="28"/>
-        </w:rPr>
-        <w:t xml:space="preserve"> – Projeto de testes em console. Contém todos os casos de teste separados por módulo. Cada módulo possui um arquivo de teste.</w:t>
-      </w:r>
-    </w:p>
-    <w:p>
-      <w:pPr>
-        <w:ind w:left="426" w:firstLine="0"/>
-        <w:rPr>
-          <w:rFonts w:asciiTheme="majorHAnsi" w:hAnsiTheme="majorHAnsi"/>
-          <w:sz w:val="28"/>
-          <w:szCs w:val="28"/>
-        </w:rPr>
-      </w:pPr>
-    </w:p>
-    <w:p>
-      <w:pPr>
-        <w:ind w:left="426" w:firstLine="0"/>
-        <w:rPr>
-          <w:rFonts w:asciiTheme="majorHAnsi" w:hAnsiTheme="majorHAnsi"/>
-          <w:sz w:val="28"/>
-          <w:szCs w:val="28"/>
-        </w:rPr>
-      </w:pPr>
-      <w:r>
-        <w:rPr>
-          <w:rFonts w:asciiTheme="majorHAnsi" w:hAnsiTheme="majorHAnsi"/>
-          <w:sz w:val="28"/>
-          <w:szCs w:val="28"/>
-        </w:rPr>
-        <w:t>A estrutura de pastas do projeto...</w:t>
-      </w:r>
-      <w:bookmarkStart w:id="0" w:name="_GoBack"/>
-      <w:bookmarkEnd w:id="0"/>
+        <w:t>,</w:t>
+      </w:r>
+      <w:r>
+        <w:t xml:space="preserve"> </w:t>
+      </w:r>
+      <w:proofErr w:type="spellStart"/>
+      <w:r>
+        <w:t>ATFGeneratorTest</w:t>
+      </w:r>
+      <w:proofErr w:type="spellEnd"/>
+      <w:r>
+        <w:t>, bin, include e</w:t>
+      </w:r>
+      <w:r>
+        <w:t xml:space="preserve"> lib</w:t>
+      </w:r>
+      <w:r>
+        <w:t>.</w:t>
+      </w:r>
     </w:p>
     <w:p>
       <w:pPr>
@@ -1306,64 +1092,33 @@
     </w:p>
     <w:p>
       <w:pPr>
-        <w:rPr>
-          <w:rFonts w:asciiTheme="majorHAnsi" w:hAnsiTheme="majorHAnsi"/>
-        </w:rPr>
-      </w:pPr>
-      <w:r>
-        <w:rPr>
-          <w:rFonts w:asciiTheme="majorHAnsi" w:hAnsiTheme="majorHAnsi"/>
-        </w:rPr>
+        <w:pStyle w:val="Estilo1"/>
+      </w:pPr>
+      <w:r>
         <w:t>O projeto foi desenvolvido em 3 módulos: Gerador, Função de Transferência e PGM. O módulo PGM fornece uma interface para gerar imagens no formato “</w:t>
       </w:r>
       <w:r>
-        <w:rPr>
-          <w:rFonts w:asciiTheme="majorHAnsi" w:hAnsiTheme="majorHAnsi"/>
-        </w:rPr>
         <w:t>PGM</w:t>
       </w:r>
       <w:r>
-        <w:rPr>
-          <w:rFonts w:asciiTheme="majorHAnsi" w:hAnsiTheme="majorHAnsi"/>
-        </w:rPr>
         <w:t xml:space="preserve">”. O módulo Função de Transferência </w:t>
       </w:r>
       <w:r>
-        <w:rPr>
-          <w:rFonts w:asciiTheme="majorHAnsi" w:hAnsiTheme="majorHAnsi"/>
-        </w:rPr>
-        <w:t xml:space="preserve">fornece </w:t>
-      </w:r>
-      <w:r>
-        <w:rPr>
-          <w:rFonts w:asciiTheme="majorHAnsi" w:hAnsiTheme="majorHAnsi"/>
-        </w:rPr>
-        <w:lastRenderedPageBreak/>
-        <w:t xml:space="preserve">uma interface para gerar funções de transferência. </w:t>
-      </w:r>
-      <w:r>
-        <w:rPr>
-          <w:rFonts w:asciiTheme="majorHAnsi" w:hAnsiTheme="majorHAnsi"/>
-        </w:rPr>
+        <w:t xml:space="preserve">fornece uma interface para gerar funções de transferência. </w:t>
+      </w:r>
+      <w:r>
         <w:t>E o módulo Gerador é responsável por analisar o volume de entrada e a partir dele extrair uma função de transferência.</w:t>
       </w:r>
       <w:r>
-        <w:rPr>
-          <w:rFonts w:asciiTheme="majorHAnsi" w:hAnsiTheme="majorHAnsi"/>
-        </w:rPr>
         <w:t xml:space="preserve"> A </w:t>
       </w:r>
       <w:r>
         <w:rPr>
-          <w:rFonts w:asciiTheme="majorHAnsi" w:hAnsiTheme="majorHAnsi"/>
           <w:b/>
         </w:rPr>
         <w:t>Figura 1</w:t>
       </w:r>
       <w:r>
-        <w:rPr>
-          <w:rFonts w:asciiTheme="majorHAnsi" w:hAnsiTheme="majorHAnsi"/>
-        </w:rPr>
         <w:t xml:space="preserve"> ilustra a relação de dependência entre os módulos.</w:t>
       </w:r>
     </w:p>
@@ -1380,6 +1135,7 @@
           <w:noProof/>
           <w:lang w:eastAsia="pt-BR"/>
         </w:rPr>
+        <w:lastRenderedPageBreak/>
         <w:drawing>
           <wp:inline distT="0" distB="0" distL="0" distR="0" wp14:anchorId="49FC9AC0" wp14:editId="7AC9A152">
             <wp:extent cx="4177919" cy="2432539"/>
@@ -1460,47 +1216,86 @@
     </w:p>
     <w:p>
       <w:pPr>
-        <w:rPr>
-          <w:rFonts w:asciiTheme="majorHAnsi" w:hAnsiTheme="majorHAnsi"/>
+        <w:pStyle w:val="Estilo1"/>
+      </w:pPr>
+      <w:r>
+        <w:t>O programa foi projetado de forma a permitir a implementação de outros métodos que geram funções de transferência automaticamente.</w:t>
+      </w:r>
+      <w:r>
+        <w:t xml:space="preserve"> Para atingir esse objetivo, os módulos Gerador e Função de Transferência implementam interfaces</w:t>
+      </w:r>
+      <w:r>
+        <w:t xml:space="preserve"> que especificam a troca de informações entre o visualizador e </w:t>
+      </w:r>
+      <w:r>
+        <w:t>o programa</w:t>
+      </w:r>
+      <w:r>
+        <w:t>.</w:t>
+      </w:r>
+      <w:r>
+        <w:t xml:space="preserve"> Desta forma, novas técnicas podem ser utilizadas a partir de novas implementações das mesmas interfaces.</w:t>
+      </w:r>
+    </w:p>
+    <w:p>
+      <w:pPr>
+        <w:pStyle w:val="Estilo1"/>
+        <w:rPr>
           <w:sz w:val="18"/>
           <w:szCs w:val="18"/>
         </w:rPr>
       </w:pPr>
       <w:r>
-        <w:rPr>
-          <w:rFonts w:asciiTheme="majorHAnsi" w:hAnsiTheme="majorHAnsi"/>
-        </w:rPr>
-        <w:t>O programa foi projetado de forma a permitir a implementação de outros métodos que geram funções de transferência automaticamente.</w:t>
-      </w:r>
-      <w:r>
-        <w:rPr>
-          <w:rFonts w:asciiTheme="majorHAnsi" w:hAnsiTheme="majorHAnsi"/>
-        </w:rPr>
-        <w:t xml:space="preserve"> Para atingir esse objetivo, os módulos Gerador e Função de Transferência implementam interfaces</w:t>
-      </w:r>
-      <w:r>
-        <w:rPr>
-          <w:rFonts w:asciiTheme="majorHAnsi" w:hAnsiTheme="majorHAnsi"/>
-        </w:rPr>
-        <w:t xml:space="preserve"> que especificam a troca de informações entre o visualizador e </w:t>
-      </w:r>
-      <w:r>
-        <w:rPr>
-          <w:rFonts w:asciiTheme="majorHAnsi" w:hAnsiTheme="majorHAnsi"/>
-        </w:rPr>
-        <w:t>o programa</w:t>
-      </w:r>
-      <w:r>
-        <w:rPr>
-          <w:rFonts w:asciiTheme="majorHAnsi" w:hAnsiTheme="majorHAnsi"/>
-        </w:rPr>
-        <w:t>.</w:t>
-      </w:r>
-      <w:r>
-        <w:rPr>
-          <w:rFonts w:asciiTheme="majorHAnsi" w:hAnsiTheme="majorHAnsi"/>
-        </w:rPr>
-        <w:t xml:space="preserve"> Desta forma, novas técnicas podem ser utilizadas a partir de novas implementações das mesmas interfaces.</w:t>
+        <w:t xml:space="preserve">O módulo Gerador é implementado nas classes </w:t>
+      </w:r>
+      <w:proofErr w:type="spellStart"/>
+      <w:r>
+        <w:t>IATFGenerator</w:t>
+      </w:r>
+      <w:proofErr w:type="spellEnd"/>
+      <w:r>
+        <w:t xml:space="preserve"> e </w:t>
+      </w:r>
+      <w:proofErr w:type="spellStart"/>
+      <w:r>
+        <w:t>ATFGenerator</w:t>
+      </w:r>
+      <w:proofErr w:type="spellEnd"/>
+      <w:r>
+        <w:t xml:space="preserve">, o módulo Função de Transferência é implementado nas classes </w:t>
+      </w:r>
+      <w:proofErr w:type="spellStart"/>
+      <w:r>
+        <w:t>ITransferFunction</w:t>
+      </w:r>
+      <w:proofErr w:type="spellEnd"/>
+      <w:r>
+        <w:t xml:space="preserve"> e </w:t>
+      </w:r>
+      <w:proofErr w:type="spellStart"/>
+      <w:r>
+        <w:t>TransferFunction</w:t>
+      </w:r>
+      <w:proofErr w:type="spellEnd"/>
+      <w:r>
+        <w:t xml:space="preserve">, e o módulo PGM é implementado na classe </w:t>
+      </w:r>
+      <w:proofErr w:type="spellStart"/>
+      <w:r>
+        <w:t>PGMFile</w:t>
+      </w:r>
+      <w:proofErr w:type="spellEnd"/>
+      <w:r>
+        <w:t xml:space="preserve">. A </w:t>
+      </w:r>
+      <w:r>
+        <w:rPr>
+          <w:b/>
+        </w:rPr>
+        <w:t xml:space="preserve">Figura 2 </w:t>
+      </w:r>
+      <w:r>
+        <w:t>mostra o relacionamento e a composição das classes.</w:t>
       </w:r>
     </w:p>
     <w:p>
@@ -1519,8 +1314,8 @@
         </w:rPr>
         <w:drawing>
           <wp:inline distT="0" distB="0" distL="0" distR="0">
-            <wp:extent cx="6479540" cy="4028440"/>
-            <wp:effectExtent l="0" t="0" r="0" b="0"/>
+            <wp:extent cx="6495883" cy="4038600"/>
+            <wp:effectExtent l="0" t="0" r="635" b="0"/>
             <wp:docPr id="2" name="Imagem 2"/>
             <wp:cNvGraphicFramePr>
               <a:graphicFrameLocks xmlns:a="http://schemas.openxmlformats.org/drawingml/2006/main" noChangeAspect="1"/>
@@ -1547,7 +1342,7 @@
                   <pic:spPr>
                     <a:xfrm>
                       <a:off x="0" y="0"/>
-                      <a:ext cx="6479540" cy="4028440"/>
+                      <a:ext cx="6680556" cy="4153415"/>
                     </a:xfrm>
                     <a:prstGeom prst="rect">
                       <a:avLst/>
@@ -1589,9 +1384,11 @@
     </w:p>
     <w:p>
       <w:pPr>
-        <w:jc w:val="left"/>
-        <w:rPr>
-          <w:rFonts w:asciiTheme="majorHAnsi" w:hAnsiTheme="majorHAnsi"/>
+        <w:ind w:left="426" w:firstLine="0"/>
+        <w:rPr>
+          <w:rFonts w:asciiTheme="majorHAnsi" w:hAnsiTheme="majorHAnsi"/>
+          <w:sz w:val="28"/>
+          <w:szCs w:val="28"/>
         </w:rPr>
       </w:pPr>
     </w:p>
@@ -1621,44 +1418,33 @@
     </w:p>
     <w:p>
       <w:pPr>
-        <w:ind w:left="426" w:firstLine="0"/>
-        <w:rPr>
-          <w:rFonts w:asciiTheme="majorHAnsi" w:hAnsiTheme="majorHAnsi"/>
+        <w:pStyle w:val="Estilo1"/>
+      </w:pPr>
+      <w:r>
+        <w:t>Foram</w:t>
+      </w:r>
+      <w:r>
+        <w:t xml:space="preserve"> realizados testes unitários com o auxílio da biblioteca de </w:t>
+      </w:r>
+      <w:proofErr w:type="spellStart"/>
+      <w:r>
+        <w:t>GTest</w:t>
+      </w:r>
+      <w:proofErr w:type="spellEnd"/>
+      <w:r>
+        <w:t xml:space="preserve">. O relatório de execução de todos os testes está indicado na </w:t>
+      </w:r>
+      <w:r>
+        <w:rPr>
           <w:b/>
         </w:rPr>
-      </w:pPr>
-      <w:r>
-        <w:rPr>
-          <w:rFonts w:asciiTheme="majorHAnsi" w:hAnsiTheme="majorHAnsi"/>
-        </w:rPr>
-        <w:t>Foram</w:t>
-      </w:r>
-      <w:r>
-        <w:rPr>
-          <w:rFonts w:asciiTheme="majorHAnsi" w:hAnsiTheme="majorHAnsi"/>
-        </w:rPr>
-        <w:t xml:space="preserve"> realizados testes unitários com o auxílio da biblioteca de </w:t>
-      </w:r>
-      <w:proofErr w:type="spellStart"/>
-      <w:r>
-        <w:rPr>
-          <w:rFonts w:asciiTheme="majorHAnsi" w:hAnsiTheme="majorHAnsi"/>
-        </w:rPr>
-        <w:t>GTest</w:t>
-      </w:r>
-      <w:proofErr w:type="spellEnd"/>
-      <w:r>
-        <w:rPr>
-          <w:rFonts w:asciiTheme="majorHAnsi" w:hAnsiTheme="majorHAnsi"/>
-        </w:rPr>
-        <w:t xml:space="preserve">. O relatório de execução de todos os testes está indicado na </w:t>
-      </w:r>
-      <w:r>
-        <w:rPr>
-          <w:rFonts w:asciiTheme="majorHAnsi" w:hAnsiTheme="majorHAnsi"/>
-          <w:b/>
-        </w:rPr>
-        <w:t>Figura 3.</w:t>
+        <w:t>Figura 3</w:t>
+      </w:r>
+      <w:r>
+        <w:t xml:space="preserve"> e exibe os resultados parciais e finais para cada caso de teste</w:t>
+      </w:r>
+      <w:r>
+        <w:t>, bem como o resultado geral dos testes.</w:t>
       </w:r>
     </w:p>
     <w:p>
@@ -1787,6 +1573,13 @@
         </w:rPr>
         <w:t>Resultados</w:t>
       </w:r>
+    </w:p>
+    <w:p>
+      <w:pPr>
+        <w:pStyle w:val="Estilo1"/>
+      </w:pPr>
+      <w:bookmarkStart w:id="0" w:name="_GoBack"/>
+      <w:bookmarkEnd w:id="0"/>
     </w:p>
     <w:sectPr>
       <w:pgSz w:w="11906" w:h="16838"/>
@@ -2799,6 +2592,25 @@
       <w:contextualSpacing/>
     </w:pPr>
   </w:style>
+  <w:style w:type="paragraph" w:customStyle="1" w:styleId="Estilo1">
+    <w:name w:val="Estilo1"/>
+    <w:basedOn w:val="Normal"/>
+    <w:link w:val="Estilo1Char"/>
+    <w:qFormat/>
+    <w:rsid w:val="00415D47"/>
+    <w:rPr>
+      <w:rFonts w:asciiTheme="majorHAnsi" w:hAnsiTheme="majorHAnsi"/>
+    </w:rPr>
+  </w:style>
+  <w:style w:type="character" w:customStyle="1" w:styleId="Estilo1Char">
+    <w:name w:val="Estilo1 Char"/>
+    <w:basedOn w:val="Fontepargpadro"/>
+    <w:link w:val="Estilo1"/>
+    <w:rsid w:val="00415D47"/>
+    <w:rPr>
+      <w:rFonts w:asciiTheme="majorHAnsi" w:hAnsiTheme="majorHAnsi"/>
+    </w:rPr>
+  </w:style>
 </w:styles>
 </file>
 
@@ -3092,7 +2904,7 @@
 </file>
 
 <file path=customXml/itemProps1.xml><?xml version="1.0" encoding="utf-8"?>
-<ds:datastoreItem xmlns:ds="http://schemas.openxmlformats.org/officeDocument/2006/customXml" ds:itemID="{8A436E47-0087-4FB5-AB12-0E8C432956B3}">
+<ds:datastoreItem xmlns:ds="http://schemas.openxmlformats.org/officeDocument/2006/customXml" ds:itemID="{6A216C24-4A5D-43CB-A945-ED1B61BEE6F9}">
   <ds:schemaRefs>
     <ds:schemaRef ds:uri="http://schemas.openxmlformats.org/officeDocument/2006/bibliography"/>
   </ds:schemaRefs>

</xml_diff>